<commit_message>
added openai as source
</commit_message>
<xml_diff>
--- a/src/systems engineering portfolio.docx
+++ b/src/systems engineering portfolio.docx
@@ -63,15 +63,151 @@
           <w:lang w:val="en-GB"/>
         </w:rPr>
       </w:pPr>
-    </w:p>
-    <w:p>
-      <w:pPr>
-        <w:rPr>
-          <w:sz w:val="28"/>
-          <w:szCs w:val="28"/>
-          <w:lang w:val="en-GB"/>
-        </w:rPr>
-      </w:pPr>
+      <w:r>
+        <w:rPr>
+          <w:noProof/>
+          <w:sz w:val="28"/>
+          <w:szCs w:val="28"/>
+          <w:lang w:val="en-GB"/>
+        </w:rPr>
+        <w:drawing>
+          <wp:anchor distT="0" distB="0" distL="114300" distR="114300" simplePos="0" relativeHeight="251661312" behindDoc="0" locked="0" layoutInCell="1" allowOverlap="1" wp14:anchorId="787D85A6" wp14:editId="5E50FD9E">
+            <wp:simplePos x="0" y="0"/>
+            <wp:positionH relativeFrom="column">
+              <wp:posOffset>63500</wp:posOffset>
+            </wp:positionH>
+            <wp:positionV relativeFrom="paragraph">
+              <wp:posOffset>213995</wp:posOffset>
+            </wp:positionV>
+            <wp:extent cx="6645910" cy="6645910"/>
+            <wp:effectExtent l="0" t="0" r="2540" b="2540"/>
+            <wp:wrapSquare wrapText="bothSides"/>
+            <wp:docPr id="3" name="Picture 3"/>
+            <wp:cNvGraphicFramePr>
+              <a:graphicFrameLocks xmlns:a="http://schemas.openxmlformats.org/drawingml/2006/main" noChangeAspect="1"/>
+            </wp:cNvGraphicFramePr>
+            <a:graphic xmlns:a="http://schemas.openxmlformats.org/drawingml/2006/main">
+              <a:graphicData uri="http://schemas.openxmlformats.org/drawingml/2006/picture">
+                <pic:pic xmlns:pic="http://schemas.openxmlformats.org/drawingml/2006/picture">
+                  <pic:nvPicPr>
+                    <pic:cNvPr id="3" name="Picture 3"/>
+                    <pic:cNvPicPr/>
+                  </pic:nvPicPr>
+                  <pic:blipFill>
+                    <a:blip r:embed="rId5">
+                      <a:extLst>
+                        <a:ext uri="{28A0092B-C50C-407E-A947-70E740481C1C}">
+                          <a14:useLocalDpi xmlns:a14="http://schemas.microsoft.com/office/drawing/2010/main" val="0"/>
+                        </a:ext>
+                      </a:extLst>
+                    </a:blip>
+                    <a:stretch>
+                      <a:fillRect/>
+                    </a:stretch>
+                  </pic:blipFill>
+                  <pic:spPr>
+                    <a:xfrm>
+                      <a:off x="0" y="0"/>
+                      <a:ext cx="6645910" cy="6645910"/>
+                    </a:xfrm>
+                    <a:prstGeom prst="rect">
+                      <a:avLst/>
+                    </a:prstGeom>
+                  </pic:spPr>
+                </pic:pic>
+              </a:graphicData>
+            </a:graphic>
+          </wp:anchor>
+        </w:drawing>
+      </w:r>
+    </w:p>
+    <w:p>
+      <w:pPr>
+        <w:jc w:val="center"/>
+        <w:rPr>
+          <w:sz w:val="28"/>
+          <w:szCs w:val="28"/>
+          <w:lang w:val="en-GB"/>
+        </w:rPr>
+      </w:pPr>
+    </w:p>
+    <w:p>
+      <w:pPr>
+        <w:jc w:val="center"/>
+        <w:rPr>
+          <w:sz w:val="28"/>
+          <w:szCs w:val="28"/>
+          <w:lang w:val="en-GB"/>
+        </w:rPr>
+      </w:pPr>
+      <w:hyperlink r:id="rId6" w:history="1">
+        <w:r>
+          <w:rPr>
+            <w:rStyle w:val="Hyperlink"/>
+            <w:sz w:val="28"/>
+            <w:szCs w:val="28"/>
+            <w:lang w:val="en-GB"/>
+          </w:rPr>
+          <w:t>contact@rdang.dev</w:t>
+        </w:r>
+      </w:hyperlink>
+    </w:p>
+    <w:p>
+      <w:pPr>
+        <w:jc w:val="center"/>
+        <w:rPr>
+          <w:sz w:val="28"/>
+          <w:szCs w:val="28"/>
+          <w:lang w:val="en-GB"/>
+        </w:rPr>
+      </w:pPr>
+      <w:hyperlink r:id="rId7" w:history="1">
+        <w:r>
+          <w:rPr>
+            <w:rStyle w:val="Hyperlink"/>
+            <w:sz w:val="28"/>
+            <w:szCs w:val="28"/>
+            <w:lang w:val="en-GB"/>
+          </w:rPr>
+          <w:t>rdang.</w:t>
+        </w:r>
+        <w:r>
+          <w:rPr>
+            <w:rStyle w:val="Hyperlink"/>
+            <w:sz w:val="28"/>
+            <w:szCs w:val="28"/>
+            <w:lang w:val="en-GB"/>
+          </w:rPr>
+          <w:t>d</w:t>
+        </w:r>
+        <w:r>
+          <w:rPr>
+            <w:rStyle w:val="Hyperlink"/>
+            <w:sz w:val="28"/>
+            <w:szCs w:val="28"/>
+            <w:lang w:val="en-GB"/>
+          </w:rPr>
+          <w:t>ev</w:t>
+        </w:r>
+      </w:hyperlink>
+    </w:p>
+    <w:p>
+      <w:pPr>
+        <w:jc w:val="center"/>
+        <w:rPr>
+          <w:sz w:val="28"/>
+          <w:szCs w:val="28"/>
+          <w:lang w:val="en-GB"/>
+        </w:rPr>
+      </w:pPr>
+      <w:r>
+        <w:rPr>
+          <w:sz w:val="28"/>
+          <w:szCs w:val="28"/>
+          <w:lang w:val="en-GB"/>
+        </w:rPr>
+        <w:t>VCE Systems Engineering Project</w:t>
+      </w:r>
       <w:r>
         <w:rPr>
           <w:sz w:val="28"/>
@@ -112,19 +248,11 @@
           <w:lang w:val="en-GB"/>
         </w:rPr>
       </w:pPr>
-      <w:proofErr w:type="spellStart"/>
-      <w:r>
-        <w:rPr>
-          <w:lang w:val="en-GB"/>
-        </w:rPr>
-        <w:t>Todo</w:t>
-      </w:r>
-      <w:proofErr w:type="spellEnd"/>
-      <w:r>
-        <w:rPr>
-          <w:lang w:val="en-GB"/>
-        </w:rPr>
-        <w:t>(temporary)</w:t>
+      <w:r>
+        <w:rPr>
+          <w:lang w:val="en-GB"/>
+        </w:rPr>
+        <w:t>Todo(temporary)</w:t>
       </w:r>
       <w:r>
         <w:rPr>
@@ -132,7 +260,7 @@
         </w:rPr>
         <w:t xml:space="preserve">, located at </w:t>
       </w:r>
-      <w:hyperlink r:id="rId5" w:history="1">
+      <w:hyperlink r:id="rId8" w:history="1">
         <w:r>
           <w:rPr>
             <w:rStyle w:val="Hyperlink"/>
@@ -222,6 +350,25 @@
       <w:pPr>
         <w:pStyle w:val="ListParagraph"/>
         <w:numPr>
+          <w:ilvl w:val="1"/>
+          <w:numId w:val="1"/>
+        </w:numPr>
+        <w:spacing w:line="240" w:lineRule="auto"/>
+        <w:rPr>
+          <w:lang w:val="en-GB"/>
+        </w:rPr>
+      </w:pPr>
+      <w:r>
+        <w:rPr>
+          <w:lang w:val="en-GB"/>
+        </w:rPr>
+        <w:t>Potential Challenges</w:t>
+      </w:r>
+    </w:p>
+    <w:p>
+      <w:pPr>
+        <w:pStyle w:val="ListParagraph"/>
+        <w:numPr>
           <w:ilvl w:val="0"/>
           <w:numId w:val="1"/>
         </w:numPr>
@@ -241,6 +388,82 @@
       <w:pPr>
         <w:pStyle w:val="ListParagraph"/>
         <w:numPr>
+          <w:ilvl w:val="1"/>
+          <w:numId w:val="1"/>
+        </w:numPr>
+        <w:spacing w:line="240" w:lineRule="auto"/>
+        <w:rPr>
+          <w:lang w:val="en-GB"/>
+        </w:rPr>
+      </w:pPr>
+      <w:r>
+        <w:rPr>
+          <w:lang w:val="en-GB"/>
+        </w:rPr>
+        <w:t>Requirements</w:t>
+      </w:r>
+    </w:p>
+    <w:p>
+      <w:pPr>
+        <w:pStyle w:val="ListParagraph"/>
+        <w:numPr>
+          <w:ilvl w:val="1"/>
+          <w:numId w:val="1"/>
+        </w:numPr>
+        <w:spacing w:line="240" w:lineRule="auto"/>
+        <w:rPr>
+          <w:lang w:val="en-GB"/>
+        </w:rPr>
+      </w:pPr>
+      <w:r>
+        <w:rPr>
+          <w:lang w:val="en-GB"/>
+        </w:rPr>
+        <w:t>Constraints</w:t>
+      </w:r>
+    </w:p>
+    <w:p>
+      <w:pPr>
+        <w:pStyle w:val="ListParagraph"/>
+        <w:numPr>
+          <w:ilvl w:val="1"/>
+          <w:numId w:val="1"/>
+        </w:numPr>
+        <w:spacing w:line="240" w:lineRule="auto"/>
+        <w:rPr>
+          <w:lang w:val="en-GB"/>
+        </w:rPr>
+      </w:pPr>
+      <w:r>
+        <w:rPr>
+          <w:lang w:val="en-GB"/>
+        </w:rPr>
+        <w:t>Potential Challenges</w:t>
+      </w:r>
+    </w:p>
+    <w:p>
+      <w:pPr>
+        <w:pStyle w:val="ListParagraph"/>
+        <w:numPr>
+          <w:ilvl w:val="1"/>
+          <w:numId w:val="1"/>
+        </w:numPr>
+        <w:spacing w:line="240" w:lineRule="auto"/>
+        <w:rPr>
+          <w:lang w:val="en-GB"/>
+        </w:rPr>
+      </w:pPr>
+      <w:r>
+        <w:rPr>
+          <w:lang w:val="en-GB"/>
+        </w:rPr>
+        <w:t>Considerations</w:t>
+      </w:r>
+    </w:p>
+    <w:p>
+      <w:pPr>
+        <w:pStyle w:val="ListParagraph"/>
+        <w:numPr>
           <w:ilvl w:val="0"/>
           <w:numId w:val="1"/>
         </w:numPr>
@@ -253,6 +476,177 @@
         <w:rPr>
           <w:lang w:val="en-GB"/>
         </w:rPr>
+        <w:t>Market Research</w:t>
+      </w:r>
+    </w:p>
+    <w:p>
+      <w:pPr>
+        <w:pStyle w:val="ListParagraph"/>
+        <w:numPr>
+          <w:ilvl w:val="0"/>
+          <w:numId w:val="1"/>
+        </w:numPr>
+        <w:spacing w:line="240" w:lineRule="auto"/>
+        <w:rPr>
+          <w:lang w:val="en-GB"/>
+        </w:rPr>
+      </w:pPr>
+      <w:r>
+        <w:rPr>
+          <w:lang w:val="en-GB"/>
+        </w:rPr>
+        <w:t>System Ideation</w:t>
+      </w:r>
+    </w:p>
+    <w:p>
+      <w:pPr>
+        <w:pStyle w:val="ListParagraph"/>
+        <w:numPr>
+          <w:ilvl w:val="0"/>
+          <w:numId w:val="1"/>
+        </w:numPr>
+        <w:spacing w:line="240" w:lineRule="auto"/>
+        <w:rPr>
+          <w:lang w:val="en-GB"/>
+        </w:rPr>
+      </w:pPr>
+      <w:r>
+        <w:rPr>
+          <w:lang w:val="en-GB"/>
+        </w:rPr>
+        <w:t>Timelines</w:t>
+      </w:r>
+    </w:p>
+    <w:p>
+      <w:pPr>
+        <w:pStyle w:val="ListParagraph"/>
+        <w:numPr>
+          <w:ilvl w:val="1"/>
+          <w:numId w:val="1"/>
+        </w:numPr>
+        <w:spacing w:line="240" w:lineRule="auto"/>
+        <w:rPr>
+          <w:lang w:val="en-GB"/>
+        </w:rPr>
+      </w:pPr>
+      <w:r>
+        <w:rPr>
+          <w:lang w:val="en-GB"/>
+        </w:rPr>
+        <w:t>Projected:</w:t>
+      </w:r>
+    </w:p>
+    <w:p>
+      <w:pPr>
+        <w:pStyle w:val="ListParagraph"/>
+        <w:numPr>
+          <w:ilvl w:val="1"/>
+          <w:numId w:val="1"/>
+        </w:numPr>
+        <w:spacing w:line="240" w:lineRule="auto"/>
+        <w:rPr>
+          <w:lang w:val="en-GB"/>
+        </w:rPr>
+      </w:pPr>
+      <w:r>
+        <w:rPr>
+          <w:lang w:val="en-GB"/>
+        </w:rPr>
+        <w:t>Frfr:</w:t>
+      </w:r>
+    </w:p>
+    <w:p>
+      <w:pPr>
+        <w:pStyle w:val="ListParagraph"/>
+        <w:numPr>
+          <w:ilvl w:val="0"/>
+          <w:numId w:val="1"/>
+        </w:numPr>
+        <w:spacing w:line="240" w:lineRule="auto"/>
+        <w:rPr>
+          <w:lang w:val="en-GB"/>
+        </w:rPr>
+      </w:pPr>
+      <w:r>
+        <w:rPr>
+          <w:lang w:val="en-GB"/>
+        </w:rPr>
+        <w:t>Research</w:t>
+      </w:r>
+    </w:p>
+    <w:p>
+      <w:pPr>
+        <w:pStyle w:val="ListParagraph"/>
+        <w:numPr>
+          <w:ilvl w:val="1"/>
+          <w:numId w:val="1"/>
+        </w:numPr>
+        <w:spacing w:line="240" w:lineRule="auto"/>
+        <w:rPr>
+          <w:lang w:val="en-GB"/>
+        </w:rPr>
+      </w:pPr>
+      <w:r>
+        <w:rPr>
+          <w:lang w:val="en-GB"/>
+        </w:rPr>
+        <w:t>Components</w:t>
+      </w:r>
+    </w:p>
+    <w:p>
+      <w:pPr>
+        <w:pStyle w:val="ListParagraph"/>
+        <w:numPr>
+          <w:ilvl w:val="1"/>
+          <w:numId w:val="1"/>
+        </w:numPr>
+        <w:spacing w:line="240" w:lineRule="auto"/>
+        <w:rPr>
+          <w:lang w:val="en-GB"/>
+        </w:rPr>
+      </w:pPr>
+      <w:r>
+        <w:rPr>
+          <w:lang w:val="en-GB"/>
+        </w:rPr>
+        <w:t>Materials</w:t>
+      </w:r>
+    </w:p>
+    <w:p>
+      <w:pPr>
+        <w:pStyle w:val="ListParagraph"/>
+        <w:numPr>
+          <w:ilvl w:val="1"/>
+          <w:numId w:val="1"/>
+        </w:numPr>
+        <w:spacing w:line="240" w:lineRule="auto"/>
+        <w:rPr>
+          <w:lang w:val="en-GB"/>
+        </w:rPr>
+      </w:pPr>
+      <w:r>
+        <w:rPr>
+          <w:lang w:val="en-GB"/>
+        </w:rPr>
+        <w:t>Tools</w:t>
+      </w:r>
+    </w:p>
+    <w:p>
+      <w:pPr>
+        <w:pStyle w:val="ListParagraph"/>
+        <w:numPr>
+          <w:ilvl w:val="0"/>
+          <w:numId w:val="1"/>
+        </w:numPr>
+        <w:spacing w:line="240" w:lineRule="auto"/>
+        <w:rPr>
+          <w:lang w:val="en-GB"/>
+        </w:rPr>
+      </w:pPr>
+      <w:r>
+        <w:rPr>
+          <w:lang w:val="en-GB"/>
+        </w:rPr>
         <w:t>Initial Plans and Designs</w:t>
       </w:r>
     </w:p>
@@ -350,6 +744,12 @@
           <w:lang w:val="en-GB"/>
         </w:rPr>
       </w:pPr>
+      <w:r>
+        <w:rPr>
+          <w:lang w:val="en-GB"/>
+        </w:rPr>
+        <w:t>evaluation</w:t>
+      </w:r>
     </w:p>
     <w:p>
       <w:pPr>
@@ -679,13 +1079,236 @@
       </w:r>
     </w:p>
     <w:p>
-      <w:pPr>
-        <w:rPr>
-          <w:sz w:val="28"/>
-          <w:szCs w:val="28"/>
-          <w:lang w:val="en-GB"/>
-        </w:rPr>
-      </w:pPr>
+      <w:r>
+        <w:rPr>
+          <w:lang w:val="en-GB"/>
+        </w:rPr>
+        <w:t xml:space="preserve">The main client that this product is targeted at is </w:t>
+      </w:r>
+      <w:r>
+        <w:rPr>
+          <w:lang w:val="en-GB"/>
+        </w:rPr>
+        <w:t xml:space="preserve">older </w:t>
+      </w:r>
+      <w:r>
+        <w:rPr>
+          <w:lang w:val="en-GB"/>
+        </w:rPr>
+        <w:t>teachers- specifically teachers who are more interested in teaching than menial tasks, just like my Physics &amp; Systems Engineering teacher.</w:t>
+      </w:r>
+      <w:r>
+        <w:t xml:space="preserve"> </w:t>
+      </w:r>
+    </w:p>
+    <w:p/>
+    <w:p>
+      <w:pPr>
+        <w:rPr>
+          <w:sz w:val="28"/>
+          <w:szCs w:val="28"/>
+          <w:lang w:val="en-GB"/>
+        </w:rPr>
+      </w:pPr>
+      <w:r>
+        <w:rPr>
+          <w:noProof/>
+        </w:rPr>
+        <mc:AlternateContent>
+          <mc:Choice Requires="wps">
+            <w:drawing>
+              <wp:anchor distT="0" distB="0" distL="114300" distR="114300" simplePos="0" relativeHeight="251660288" behindDoc="1" locked="0" layoutInCell="1" allowOverlap="1" wp14:anchorId="27F68CC4" wp14:editId="016FE2CF">
+                <wp:simplePos x="0" y="0"/>
+                <wp:positionH relativeFrom="column">
+                  <wp:posOffset>1023620</wp:posOffset>
+                </wp:positionH>
+                <wp:positionV relativeFrom="paragraph">
+                  <wp:posOffset>6390640</wp:posOffset>
+                </wp:positionV>
+                <wp:extent cx="4605020" cy="635"/>
+                <wp:effectExtent l="0" t="0" r="0" b="0"/>
+                <wp:wrapTight wrapText="bothSides">
+                  <wp:wrapPolygon edited="0">
+                    <wp:start x="0" y="0"/>
+                    <wp:lineTo x="0" y="21600"/>
+                    <wp:lineTo x="21600" y="21600"/>
+                    <wp:lineTo x="21600" y="0"/>
+                  </wp:wrapPolygon>
+                </wp:wrapTight>
+                <wp:docPr id="2" name="Text Box 2"/>
+                <wp:cNvGraphicFramePr/>
+                <a:graphic xmlns:a="http://schemas.openxmlformats.org/drawingml/2006/main">
+                  <a:graphicData uri="http://schemas.microsoft.com/office/word/2010/wordprocessingShape">
+                    <wps:wsp>
+                      <wps:cNvSpPr txBox="1"/>
+                      <wps:spPr>
+                        <a:xfrm>
+                          <a:off x="0" y="0"/>
+                          <a:ext cx="4605020" cy="635"/>
+                        </a:xfrm>
+                        <a:prstGeom prst="rect">
+                          <a:avLst/>
+                        </a:prstGeom>
+                        <a:solidFill>
+                          <a:prstClr val="white"/>
+                        </a:solidFill>
+                        <a:ln>
+                          <a:noFill/>
+                        </a:ln>
+                      </wps:spPr>
+                      <wps:txbx>
+                        <w:txbxContent>
+                          <w:p>
+                            <w:pPr>
+                              <w:pStyle w:val="Caption"/>
+                            </w:pPr>
+                            <w:r>
+                              <w:t xml:space="preserve">Figure </w:t>
+                            </w:r>
+                            <w:fldSimple w:instr=" SEQ Figure \* ARABIC ">
+                              <w:r>
+                                <w:rPr>
+                                  <w:noProof/>
+                                </w:rPr>
+                                <w:t>1</w:t>
+                              </w:r>
+                            </w:fldSimple>
+                            <w:r>
+                              <w:t>: Mr. Richardson showing off his 20 dollar fork.</w:t>
+                            </w:r>
+                          </w:p>
+                        </w:txbxContent>
+                      </wps:txbx>
+                      <wps:bodyPr rot="0" spcFirstLastPara="0" vertOverflow="overflow" horzOverflow="overflow" vert="horz" wrap="square" lIns="0" tIns="0" rIns="0" bIns="0" numCol="1" spcCol="0" rtlCol="0" fromWordArt="0" anchor="t" anchorCtr="0" forceAA="0" compatLnSpc="1">
+                        <a:prstTxWarp prst="textNoShape">
+                          <a:avLst/>
+                        </a:prstTxWarp>
+                        <a:spAutoFit/>
+                      </wps:bodyPr>
+                    </wps:wsp>
+                  </a:graphicData>
+                </a:graphic>
+              </wp:anchor>
+            </w:drawing>
+          </mc:Choice>
+          <mc:Fallback>
+            <w:pict>
+              <v:shapetype w14:anchorId="27F68CC4" id="_x0000_t202" coordsize="21600,21600" o:spt="202" path="m,l,21600r21600,l21600,xe">
+                <v:stroke joinstyle="miter"/>
+                <v:path gradientshapeok="t" o:connecttype="rect"/>
+              </v:shapetype>
+              <v:shape id="Text Box 2" o:spid="_x0000_s1026" type="#_x0000_t202" style="position:absolute;margin-left:80.6pt;margin-top:503.2pt;width:362.6pt;height:.05pt;z-index:-251656192;visibility:visible;mso-wrap-style:square;mso-wrap-distance-left:9pt;mso-wrap-distance-top:0;mso-wrap-distance-right:9pt;mso-wrap-distance-bottom:0;mso-position-horizontal:absolute;mso-position-horizontal-relative:text;mso-position-vertical:absolute;mso-position-vertical-relative:text;v-text-anchor:top" o:gfxdata="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" stroked="f">
+                <v:textbox style="mso-fit-shape-to-text:t" inset="0,0,0,0">
+                  <w:txbxContent>
+                    <w:p>
+                      <w:pPr>
+                        <w:pStyle w:val="Caption"/>
+                      </w:pPr>
+                      <w:r>
+                        <w:t xml:space="preserve">Figure </w:t>
+                      </w:r>
+                      <w:fldSimple w:instr=" SEQ Figure \* ARABIC ">
+                        <w:r>
+                          <w:rPr>
+                            <w:noProof/>
+                          </w:rPr>
+                          <w:t>1</w:t>
+                        </w:r>
+                      </w:fldSimple>
+                      <w:r>
+                        <w:t>: Mr. Richardson showing off his 20 dollar fork.</w:t>
+                      </w:r>
+                    </w:p>
+                  </w:txbxContent>
+                </v:textbox>
+                <w10:wrap type="tight"/>
+              </v:shape>
+            </w:pict>
+          </mc:Fallback>
+        </mc:AlternateContent>
+      </w:r>
+      <w:r>
+        <w:rPr>
+          <w:noProof/>
+          <w:sz w:val="28"/>
+          <w:szCs w:val="28"/>
+          <w:lang w:val="en-GB"/>
+        </w:rPr>
+        <w:drawing>
+          <wp:anchor distT="0" distB="0" distL="114300" distR="114300" simplePos="0" relativeHeight="251658240" behindDoc="1" locked="0" layoutInCell="1" allowOverlap="1" wp14:anchorId="7BCE6A1A" wp14:editId="60B21D7A">
+            <wp:simplePos x="0" y="0"/>
+            <wp:positionH relativeFrom="margin">
+              <wp:align>center</wp:align>
+            </wp:positionH>
+            <wp:positionV relativeFrom="paragraph">
+              <wp:posOffset>960755</wp:posOffset>
+            </wp:positionV>
+            <wp:extent cx="6140450" cy="4605020"/>
+            <wp:effectExtent l="196215" t="184785" r="189865" b="189865"/>
+            <wp:wrapTight wrapText="bothSides">
+              <wp:wrapPolygon edited="0">
+                <wp:start x="-650" y="21448"/>
+                <wp:lineTo x="-449" y="21537"/>
+                <wp:lineTo x="556" y="22520"/>
+                <wp:lineTo x="20995" y="22520"/>
+                <wp:lineTo x="22000" y="21895"/>
+                <wp:lineTo x="22201" y="21448"/>
+                <wp:lineTo x="22201" y="271"/>
+                <wp:lineTo x="22000" y="-176"/>
+                <wp:lineTo x="20995" y="-801"/>
+                <wp:lineTo x="-516" y="-801"/>
+                <wp:lineTo x="-650" y="271"/>
+                <wp:lineTo x="-650" y="21448"/>
+              </wp:wrapPolygon>
+            </wp:wrapTight>
+            <wp:docPr id="1" name="Picture 1"/>
+            <wp:cNvGraphicFramePr>
+              <a:graphicFrameLocks xmlns:a="http://schemas.openxmlformats.org/drawingml/2006/main" noChangeAspect="1"/>
+            </wp:cNvGraphicFramePr>
+            <a:graphic xmlns:a="http://schemas.openxmlformats.org/drawingml/2006/main">
+              <a:graphicData uri="http://schemas.openxmlformats.org/drawingml/2006/picture">
+                <pic:pic xmlns:pic="http://schemas.openxmlformats.org/drawingml/2006/picture">
+                  <pic:nvPicPr>
+                    <pic:cNvPr id="1" name="Picture 1"/>
+                    <pic:cNvPicPr/>
+                  </pic:nvPicPr>
+                  <pic:blipFill>
+                    <a:blip r:embed="rId9" cstate="print">
+                      <a:extLst>
+                        <a:ext uri="{28A0092B-C50C-407E-A947-70E740481C1C}">
+                          <a14:useLocalDpi xmlns:a14="http://schemas.microsoft.com/office/drawing/2010/main" val="0"/>
+                        </a:ext>
+                      </a:extLst>
+                    </a:blip>
+                    <a:stretch>
+                      <a:fillRect/>
+                    </a:stretch>
+                  </pic:blipFill>
+                  <pic:spPr>
+                    <a:xfrm rot="5400000">
+                      <a:off x="0" y="0"/>
+                      <a:ext cx="6140450" cy="4605020"/>
+                    </a:xfrm>
+                    <a:prstGeom prst="rect">
+                      <a:avLst/>
+                    </a:prstGeom>
+                    <a:ln>
+                      <a:noFill/>
+                    </a:ln>
+                    <a:effectLst>
+                      <a:outerShdw blurRad="190500" algn="tl" rotWithShape="0">
+                        <a:srgbClr val="000000">
+                          <a:alpha val="70000"/>
+                        </a:srgbClr>
+                      </a:outerShdw>
+                    </a:effectLst>
+                  </pic:spPr>
+                </pic:pic>
+              </a:graphicData>
+            </a:graphic>
+          </wp:anchor>
+        </w:drawing>
+      </w:r>
       <w:r>
         <w:rPr>
           <w:sz w:val="28"/>
@@ -978,7 +1601,7 @@
         </w:rPr>
         <w:t xml:space="preserve">Gallery is located at </w:t>
       </w:r>
-      <w:hyperlink r:id="rId6" w:history="1">
+      <w:hyperlink r:id="rId10" w:history="1">
         <w:r>
           <w:rPr>
             <w:rStyle w:val="Hyperlink"/>
@@ -1051,14 +1674,12 @@
           <w:lang w:val="en-GB"/>
         </w:rPr>
       </w:pPr>
-      <w:proofErr w:type="spellStart"/>
       <w:r>
         <w:rPr>
           <w:lang w:val="en-GB"/>
         </w:rPr>
         <w:t>rtqaerta</w:t>
       </w:r>
-      <w:proofErr w:type="spellEnd"/>
     </w:p>
     <w:sectPr>
       <w:pgSz w:w="11906" w:h="16838"/>
@@ -1613,7 +2234,6 @@
   <w:style w:type="character" w:default="1" w:styleId="DefaultParagraphFont">
     <w:name w:val="Default Paragraph Font"/>
     <w:uiPriority w:val="1"/>
-    <w:semiHidden/>
     <w:unhideWhenUsed/>
   </w:style>
   <w:style w:type="table" w:default="1" w:styleId="TableNormal">
@@ -1694,6 +2314,25 @@
     <w:rPr>
       <w:color w:val="954F72" w:themeColor="followedHyperlink"/>
       <w:u w:val="single"/>
+    </w:rPr>
+  </w:style>
+  <w:style w:type="paragraph" w:styleId="Caption">
+    <w:name w:val="caption"/>
+    <w:basedOn w:val="Normal"/>
+    <w:next w:val="Normal"/>
+    <w:uiPriority w:val="35"/>
+    <w:unhideWhenUsed/>
+    <w:qFormat/>
+    <w:rsid w:val="00705E2B"/>
+    <w:pPr>
+      <w:spacing w:after="200" w:line="240" w:lineRule="auto"/>
+    </w:pPr>
+    <w:rPr>
+      <w:i/>
+      <w:iCs/>
+      <w:color w:val="44546A" w:themeColor="text2"/>
+      <w:sz w:val="18"/>
+      <w:szCs w:val="18"/>
     </w:rPr>
   </w:style>
 </w:styles>

</xml_diff>